<commit_message>
Modified Jamee Bozoragan and Esm Ha name and Added Soal Zard Question
2 December 2021
20:09
</commit_message>
<xml_diff>
--- a/Race/Template Quesion.docx
+++ b/Race/Template Quesion.docx
@@ -370,6 +370,18 @@
                   <w:szCs w:val="28"/>
                 </w:rPr>
                 <w:t>.</w:t>
+              </w:r>
+              <w:r>
+                <w:t>‬</w:t>
+              </w:r>
+              <w:r>
+                <w:t>‬</w:t>
+              </w:r>
+              <w:r>
+                <w:t>‬</w:t>
+              </w:r>
+              <w:r>
+                <w:t>‬</w:t>
               </w:r>
             </w:dir>
           </w:dir>
@@ -640,6 +652,12 @@
             </w:rPr>
             <w:t>).</w:t>
           </w:r>
+          <w:r>
+            <w:t>‬</w:t>
+          </w:r>
+          <w:r>
+            <w:t>‬</w:t>
+          </w:r>
         </w:dir>
       </w:dir>
     </w:p>
@@ -1726,7 +1744,7 @@
       </w:pPr>
     </w:p>
     <w:sectPr>
-      <w:headerReference w:type="default" r:id="rId6"/>
+      <w:headerReference w:type="first" r:id="rId6"/>
       <w:pgSz w:w="12240" w:h="15840"/>
       <w:pgMar w:top="1710" w:right="810" w:bottom="1440" w:left="810" w:header="720" w:footer="720" w:gutter="0"/>
       <w:pgBorders w:offsetFrom="page">
@@ -1736,6 +1754,7 @@
         <w:right w:val="thinThickThinMediumGap" w:sz="12" w:space="24" w:color="2F5496" w:themeColor="accent1" w:themeShade="BF"/>
       </w:pgBorders>
       <w:cols w:space="720"/>
+      <w:titlePg/>
       <w:docGrid w:linePitch="360"/>
     </w:sectPr>
   </w:body>
@@ -1815,6 +1834,11 @@
       </w:rPr>
       <w:t>حفظ ترتیب</w:t>
     </w:r>
+  </w:p>
+  <w:p>
+    <w:pPr>
+      <w:pStyle w:val="Header"/>
+    </w:pPr>
   </w:p>
 </w:hdr>
 </file>

</xml_diff>

<commit_message>
Added Hamayeshe Zendegie Bartar Question
3 December 2021
18:30
</commit_message>
<xml_diff>
--- a/Race/Template Quesion.docx
+++ b/Race/Template Quesion.docx
@@ -68,7 +68,6 @@
         </w:rPr>
         <w:t> </w:t>
       </w:r>
-      <w:proofErr w:type="spellStart"/>
       <w:r>
         <w:rPr>
           <w:rFonts w:ascii="Courier New" w:eastAsia="Times New Roman" w:hAnsi="Courier New" w:cs="B Nazanin"/>
@@ -79,7 +78,6 @@
         </w:rPr>
         <w:t>abcdefghi</w:t>
       </w:r>
-      <w:proofErr w:type="spellEnd"/>
       <w:r>
         <w:rPr>
           <w:rFonts w:ascii="Tahoma" w:eastAsia="Times New Roman" w:hAnsi="Tahoma" w:cs="B Nazanin"/>
@@ -109,7 +107,6 @@
         </w:rPr>
         <w:t> </w:t>
       </w:r>
-      <w:proofErr w:type="spellStart"/>
       <w:r>
         <w:rPr>
           <w:rFonts w:ascii="Courier New" w:eastAsia="Times New Roman" w:hAnsi="Courier New" w:cs="B Nazanin"/>
@@ -120,7 +117,6 @@
         </w:rPr>
         <w:t>bfhi</w:t>
       </w:r>
-      <w:proofErr w:type="spellEnd"/>
       <w:r>
         <w:rPr>
           <w:rFonts w:ascii="Tahoma" w:eastAsia="Times New Roman" w:hAnsi="Tahoma" w:cs="B Nazanin"/>
@@ -150,7 +146,6 @@
         </w:rPr>
         <w:t> </w:t>
       </w:r>
-      <w:proofErr w:type="spellStart"/>
       <w:r>
         <w:rPr>
           <w:rFonts w:ascii="Courier New" w:eastAsia="Times New Roman" w:hAnsi="Courier New" w:cs="B Nazanin"/>
@@ -161,7 +156,6 @@
         </w:rPr>
         <w:t>abcdefghi</w:t>
       </w:r>
-      <w:proofErr w:type="spellEnd"/>
       <w:r>
         <w:rPr>
           <w:rFonts w:ascii="Tahoma" w:eastAsia="Times New Roman" w:hAnsi="Tahoma" w:cs="B Nazanin"/>
@@ -191,7 +185,6 @@
         </w:rPr>
         <w:t> </w:t>
       </w:r>
-      <w:proofErr w:type="spellStart"/>
       <w:r>
         <w:rPr>
           <w:rFonts w:ascii="Courier New" w:eastAsia="Times New Roman" w:hAnsi="Courier New" w:cs="B Nazanin"/>
@@ -202,7 +195,6 @@
         </w:rPr>
         <w:t>gfdb</w:t>
       </w:r>
-      <w:proofErr w:type="spellEnd"/>
       <w:r>
         <w:rPr>
           <w:rFonts w:ascii="Tahoma" w:eastAsia="Times New Roman" w:hAnsi="Tahoma" w:cs="B Nazanin"/>
@@ -267,7 +259,6 @@
       </w:r>
       <w:dir w:val="rtl">
         <w:dir w:val="ltr">
-          <w:proofErr w:type="spellStart"/>
           <w:r>
             <w:rPr>
               <w:rFonts w:ascii="Courier New" w:eastAsia="Times New Roman" w:hAnsi="Courier New" w:cs="B Nazanin"/>
@@ -278,7 +269,6 @@
             </w:rPr>
             <w:t>abcdefghi</w:t>
           </w:r>
-          <w:proofErr w:type="spellEnd"/>
           <w:r>
             <w:rPr>
               <w:rFonts w:ascii="Tahoma" w:eastAsia="Times New Roman" w:hAnsi="Tahoma" w:cs="B Nazanin"/>
@@ -330,7 +320,6 @@
           </w:r>
           <w:dir w:val="rtl">
             <w:dir w:val="ltr">
-              <w:proofErr w:type="spellStart"/>
               <w:r>
                 <w:rPr>
                   <w:rFonts w:ascii="Courier New" w:eastAsia="Times New Roman" w:hAnsi="Courier New" w:cs="B Nazanin"/>
@@ -341,7 +330,6 @@
                 </w:rPr>
                 <w:t>bgic</w:t>
               </w:r>
-              <w:proofErr w:type="spellEnd"/>
               <w:r>
                 <w:rPr>
                   <w:rFonts w:ascii="Tahoma" w:eastAsia="Times New Roman" w:hAnsi="Tahoma" w:cs="B Nazanin"/>
@@ -383,6 +371,18 @@
               <w:r>
                 <w:t>‬</w:t>
               </w:r>
+              <w:r>
+                <w:t>‬</w:t>
+              </w:r>
+              <w:r>
+                <w:t>‬</w:t>
+              </w:r>
+              <w:r>
+                <w:t>‬</w:t>
+              </w:r>
+              <w:r>
+                <w:t>‬</w:t>
+              </w:r>
             </w:dir>
           </w:dir>
         </w:dir>
@@ -531,7 +531,6 @@
       </w:r>
       <w:dir w:val="rtl">
         <w:dir w:val="ltr">
-          <w:proofErr w:type="spellStart"/>
           <w:r>
             <w:rPr>
               <w:rFonts w:ascii="Courier New" w:eastAsia="Times New Roman" w:hAnsi="Courier New" w:cs="B Nazanin"/>
@@ -542,7 +541,6 @@
             </w:rPr>
             <w:t>abacdfeag</w:t>
           </w:r>
-          <w:proofErr w:type="spellEnd"/>
           <w:r>
             <w:rPr>
               <w:rFonts w:ascii="Tahoma" w:eastAsia="Times New Roman" w:hAnsi="Tahoma" w:cs="B Nazanin"/>
@@ -592,7 +590,6 @@
             </w:rPr>
             <w:t> </w:t>
           </w:r>
-          <w:proofErr w:type="spellStart"/>
           <w:r>
             <w:rPr>
               <w:rFonts w:ascii="Courier New" w:eastAsia="Times New Roman" w:hAnsi="Courier New" w:cs="B Nazanin"/>
@@ -603,7 +600,6 @@
             </w:rPr>
             <w:t>bca</w:t>
           </w:r>
-          <w:proofErr w:type="spellEnd"/>
           <w:r>
             <w:rPr>
               <w:rFonts w:ascii="Tahoma" w:eastAsia="Times New Roman" w:hAnsi="Tahoma" w:cs="B Nazanin"/>
@@ -658,6 +654,12 @@
           <w:r>
             <w:t>‬</w:t>
           </w:r>
+          <w:r>
+            <w:t>‬</w:t>
+          </w:r>
+          <w:r>
+            <w:t>‬</w:t>
+          </w:r>
         </w:dir>
       </w:dir>
     </w:p>
@@ -1103,7 +1105,6 @@
           <w:szCs w:val="28"/>
         </w:rPr>
       </w:pPr>
-      <w:proofErr w:type="spellStart"/>
       <w:r>
         <w:rPr>
           <w:rFonts w:ascii="Consolas" w:eastAsia="Times New Roman" w:hAnsi="Consolas" w:cs="B Nazanin"/>
@@ -1113,7 +1114,6 @@
         </w:rPr>
         <w:t>abcdefghi</w:t>
       </w:r>
-      <w:proofErr w:type="spellEnd"/>
     </w:p>
     <w:p>
       <w:pPr>
@@ -1146,7 +1146,6 @@
           <w:szCs w:val="28"/>
         </w:rPr>
       </w:pPr>
-      <w:proofErr w:type="spellStart"/>
       <w:r>
         <w:rPr>
           <w:rFonts w:ascii="Consolas" w:eastAsia="Times New Roman" w:hAnsi="Consolas" w:cs="B Nazanin"/>
@@ -1156,7 +1155,6 @@
         </w:rPr>
         <w:t>dfge</w:t>
       </w:r>
-      <w:proofErr w:type="spellEnd"/>
     </w:p>
     <w:p>
       <w:pPr>
@@ -1189,7 +1187,6 @@
           <w:szCs w:val="28"/>
         </w:rPr>
       </w:pPr>
-      <w:proofErr w:type="spellStart"/>
       <w:r>
         <w:rPr>
           <w:rFonts w:ascii="Consolas" w:eastAsia="Times New Roman" w:hAnsi="Consolas" w:cs="B Nazanin"/>
@@ -1199,7 +1196,6 @@
         </w:rPr>
         <w:t>abcdefghi</w:t>
       </w:r>
-      <w:proofErr w:type="spellEnd"/>
     </w:p>
     <w:p>
       <w:pPr>
@@ -1232,7 +1228,6 @@
           <w:szCs w:val="28"/>
         </w:rPr>
       </w:pPr>
-      <w:proofErr w:type="spellStart"/>
       <w:r>
         <w:rPr>
           <w:rFonts w:ascii="Consolas" w:eastAsia="Times New Roman" w:hAnsi="Consolas" w:cs="B Nazanin"/>
@@ -1242,7 +1237,6 @@
         </w:rPr>
         <w:t>hcba</w:t>
       </w:r>
-      <w:proofErr w:type="spellEnd"/>
     </w:p>
     <w:p>
       <w:pPr>
@@ -1275,7 +1269,6 @@
           <w:szCs w:val="28"/>
         </w:rPr>
       </w:pPr>
-      <w:proofErr w:type="spellStart"/>
       <w:r>
         <w:rPr>
           <w:rFonts w:ascii="Consolas" w:eastAsia="Times New Roman" w:hAnsi="Consolas" w:cs="B Nazanin"/>
@@ -1285,7 +1278,6 @@
         </w:rPr>
         <w:t>qwer</w:t>
       </w:r>
-      <w:proofErr w:type="spellEnd"/>
     </w:p>
     <w:p>
       <w:pPr>
@@ -1318,7 +1310,6 @@
           <w:szCs w:val="28"/>
         </w:rPr>
       </w:pPr>
-      <w:proofErr w:type="spellStart"/>
       <w:r>
         <w:rPr>
           <w:rFonts w:ascii="Consolas" w:eastAsia="Times New Roman" w:hAnsi="Consolas" w:cs="B Nazanin"/>
@@ -1328,7 +1319,6 @@
         </w:rPr>
         <w:t>asdf</w:t>
       </w:r>
-      <w:proofErr w:type="spellEnd"/>
     </w:p>
     <w:p>
       <w:pPr>
@@ -1361,7 +1351,6 @@
           <w:szCs w:val="28"/>
         </w:rPr>
       </w:pPr>
-      <w:proofErr w:type="spellStart"/>
       <w:r>
         <w:rPr>
           <w:rFonts w:ascii="Consolas" w:eastAsia="Times New Roman" w:hAnsi="Consolas" w:cs="B Nazanin"/>
@@ -1371,7 +1360,6 @@
         </w:rPr>
         <w:t>qwkedlrfid</w:t>
       </w:r>
-      <w:proofErr w:type="spellEnd"/>
     </w:p>
     <w:p>
       <w:pPr>
@@ -1404,7 +1392,6 @@
           <w:szCs w:val="28"/>
         </w:rPr>
       </w:pPr>
-      <w:proofErr w:type="spellStart"/>
       <w:r>
         <w:rPr>
           <w:rFonts w:ascii="Consolas" w:eastAsia="Times New Roman" w:hAnsi="Consolas" w:cs="B Nazanin"/>
@@ -1414,7 +1401,6 @@
         </w:rPr>
         <w:t>kelid</w:t>
       </w:r>
-      <w:proofErr w:type="spellEnd"/>
     </w:p>
     <w:p>
       <w:pPr>
@@ -1447,7 +1433,6 @@
           <w:szCs w:val="28"/>
         </w:rPr>
       </w:pPr>
-      <w:proofErr w:type="spellStart"/>
       <w:r>
         <w:rPr>
           <w:rFonts w:ascii="Consolas" w:eastAsia="Times New Roman" w:hAnsi="Consolas" w:cs="B Nazanin"/>
@@ -1457,7 +1442,6 @@
         </w:rPr>
         <w:t>abacdfeag</w:t>
       </w:r>
-      <w:proofErr w:type="spellEnd"/>
     </w:p>
     <w:p>
       <w:pPr>
@@ -1490,7 +1474,6 @@
           <w:szCs w:val="28"/>
         </w:rPr>
       </w:pPr>
-      <w:proofErr w:type="spellStart"/>
       <w:r>
         <w:rPr>
           <w:rFonts w:ascii="Consolas" w:eastAsia="Times New Roman" w:hAnsi="Consolas" w:cs="B Nazanin"/>
@@ -1500,7 +1483,6 @@
         </w:rPr>
         <w:t>bca</w:t>
       </w:r>
-      <w:proofErr w:type="spellEnd"/>
     </w:p>
     <w:p>
       <w:pPr>
@@ -1745,6 +1727,7 @@
     </w:p>
     <w:sectPr>
       <w:headerReference w:type="first" r:id="rId6"/>
+      <w:footerReference w:type="first" r:id="rId7"/>
       <w:pgSz w:w="12240" w:h="15840"/>
       <w:pgMar w:top="1710" w:right="810" w:bottom="1440" w:left="810" w:header="720" w:footer="720" w:gutter="0"/>
       <w:pgBorders w:offsetFrom="page">
@@ -1784,6 +1767,162 @@
     </w:p>
   </w:endnote>
 </w:endnotes>
+</file>
+
+<file path=word/footer1.xml><?xml version="1.0" encoding="utf-8"?>
+<w:ftr xmlns:wpc="http://schemas.microsoft.com/office/word/2010/wordprocessingCanvas" xmlns:cx="http://schemas.microsoft.com/office/drawing/2014/chartex" xmlns:cx1="http://schemas.microsoft.com/office/drawing/2015/9/8/chartex" xmlns:cx2="http://schemas.microsoft.com/office/drawing/2015/10/21/chartex" xmlns:cx3="http://schemas.microsoft.com/office/drawing/2016/5/9/chartex" xmlns:cx4="http://schemas.microsoft.com/office/drawing/2016/5/10/chartex" xmlns:cx5="http://schemas.microsoft.com/office/drawing/2016/5/11/chartex" xmlns:cx6="http://schemas.microsoft.com/office/drawing/2016/5/12/chartex" xmlns:cx7="http://schemas.microsoft.com/office/drawing/2016/5/13/chartex" xmlns:cx8="http://schemas.microsoft.com/office/drawing/2016/5/14/chartex" xmlns:mc="http://schemas.openxmlformats.org/markup-compatibility/2006" xmlns:aink="http://schemas.microsoft.com/office/drawing/2016/ink" xmlns:am3d="http://schemas.microsoft.com/office/drawing/2017/model3d" xmlns:o="urn:schemas-microsoft-com:office:office" xmlns:r="http://schemas.openxmlformats.org/officeDocument/2006/relationships" xmlns:m="http://schemas.openxmlformats.org/officeDocument/2006/math" xmlns:v="urn:schemas-microsoft-com:vml" xmlns:wp14="http://schemas.microsoft.com/office/word/2010/wordprocessingDrawing" xmlns:wp="http://schemas.openxmlformats.org/drawingml/2006/wordprocessingDrawing" xmlns:w10="urn:schemas-microsoft-com:office:word" xmlns:w="http://schemas.openxmlformats.org/wordprocessingml/2006/main" xmlns:w14="http://schemas.microsoft.com/office/word/2010/wordml" xmlns:w15="http://schemas.microsoft.com/office/word/2012/wordml" xmlns:w16cex="http://schemas.microsoft.com/office/word/2018/wordml/cex" xmlns:w16cid="http://schemas.microsoft.com/office/word/2016/wordml/cid" xmlns:w16="http://schemas.microsoft.com/office/word/2018/wordml" xmlns:w16sdtdh="http://schemas.microsoft.com/office/word/2020/wordml/sdtdatahash" xmlns:w16se="http://schemas.microsoft.com/office/word/2015/wordml/symex" xmlns:wpg="http://schemas.microsoft.com/office/word/2010/wordprocessingGroup" xmlns:wpi="http://schemas.microsoft.com/office/word/2010/wordprocessingInk" xmlns:wne="http://schemas.microsoft.com/office/word/2006/wordml" xmlns:wps="http://schemas.microsoft.com/office/word/2010/wordprocessingShape" mc:Ignorable="w14 w15 w16se w16cid w16 w16cex w16sdtdh wp14">
+  <w:p>
+    <w:pPr>
+      <w:pStyle w:val="Footer"/>
+    </w:pPr>
+    <w:r>
+      <w:rPr>
+        <w:noProof/>
+        <w:color w:val="4472C4" w:themeColor="accent1"/>
+      </w:rPr>
+      <mc:AlternateContent>
+        <mc:Choice Requires="wps">
+          <w:drawing>
+            <wp:anchor distT="0" distB="0" distL="114300" distR="114300" simplePos="0" relativeHeight="251659264" behindDoc="0" locked="0" layoutInCell="1" allowOverlap="1" wp14:anchorId="45F9E266" wp14:editId="1E6F3434">
+              <wp:simplePos x="0" y="0"/>
+              <wp:positionH relativeFrom="page">
+                <wp:align>center</wp:align>
+              </wp:positionH>
+              <wp:positionV relativeFrom="page">
+                <wp:align>center</wp:align>
+              </wp:positionV>
+              <wp:extent cx="7364730" cy="9528810"/>
+              <wp:effectExtent l="0" t="0" r="26670" b="26670"/>
+              <wp:wrapNone/>
+              <wp:docPr id="452" name="Rectangle 452"/>
+              <wp:cNvGraphicFramePr/>
+              <a:graphic xmlns:a="http://schemas.openxmlformats.org/drawingml/2006/main">
+                <a:graphicData uri="http://schemas.microsoft.com/office/word/2010/wordprocessingShape">
+                  <wps:wsp>
+                    <wps:cNvSpPr/>
+                    <wps:spPr>
+                      <a:xfrm>
+                        <a:off x="0" y="0"/>
+                        <a:ext cx="7364730" cy="9528810"/>
+                      </a:xfrm>
+                      <a:prstGeom prst="rect">
+                        <a:avLst/>
+                      </a:prstGeom>
+                      <a:noFill/>
+                      <a:ln w="15875">
+                        <a:solidFill>
+                          <a:schemeClr val="bg2">
+                            <a:lumMod val="50000"/>
+                          </a:schemeClr>
+                        </a:solidFill>
+                      </a:ln>
+                    </wps:spPr>
+                    <wps:style>
+                      <a:lnRef idx="2">
+                        <a:schemeClr val="accent1">
+                          <a:shade val="50000"/>
+                        </a:schemeClr>
+                      </a:lnRef>
+                      <a:fillRef idx="1">
+                        <a:schemeClr val="accent1"/>
+                      </a:fillRef>
+                      <a:effectRef idx="0">
+                        <a:schemeClr val="accent1"/>
+                      </a:effectRef>
+                      <a:fontRef idx="minor">
+                        <a:schemeClr val="lt1"/>
+                      </a:fontRef>
+                    </wps:style>
+                    <wps:bodyPr rot="0" spcFirstLastPara="0" vertOverflow="overflow" horzOverflow="overflow" vert="horz" wrap="square" lIns="91440" tIns="45720" rIns="91440" bIns="45720" numCol="1" spcCol="0" rtlCol="0" fromWordArt="0" anchor="ctr" anchorCtr="0" forceAA="0" compatLnSpc="1">
+                      <a:prstTxWarp prst="textNoShape">
+                        <a:avLst/>
+                      </a:prstTxWarp>
+                      <a:noAutofit/>
+                    </wps:bodyPr>
+                  </wps:wsp>
+                </a:graphicData>
+              </a:graphic>
+              <wp14:sizeRelH relativeFrom="page">
+                <wp14:pctWidth>95000</wp14:pctWidth>
+              </wp14:sizeRelH>
+              <wp14:sizeRelV relativeFrom="page">
+                <wp14:pctHeight>95000</wp14:pctHeight>
+              </wp14:sizeRelV>
+            </wp:anchor>
+          </w:drawing>
+        </mc:Choice>
+        <mc:Fallback>
+          <w:pict>
+            <v:rect w14:anchorId="6F985888" id="Rectangle 452" o:spid="_x0000_s1026" style="position:absolute;margin-left:0;margin-top:0;width:579.9pt;height:750.3pt;z-index:251659264;visibility:visible;mso-wrap-style:square;mso-width-percent:950;mso-height-percent:950;mso-wrap-distance-left:9pt;mso-wrap-distance-top:0;mso-wrap-distance-right:9pt;mso-wrap-distance-bottom:0;mso-position-horizontal:center;mso-position-horizontal-relative:page;mso-position-vertical:center;mso-position-vertical-relative:page;mso-width-percent:950;mso-height-percent:950;mso-width-relative:page;mso-height-relative:page;v-text-anchor:middle" o:gfxdata="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" filled="f" strokecolor="#747070 [1614]" strokeweight="1.25pt">
+              <w10:wrap anchorx="page" anchory="page"/>
+            </v:rect>
+          </w:pict>
+        </mc:Fallback>
+      </mc:AlternateContent>
+    </w:r>
+    <w:r>
+      <w:rPr>
+        <w:color w:val="4472C4" w:themeColor="accent1"/>
+      </w:rPr>
+      <w:t xml:space="preserve"> </w:t>
+    </w:r>
+    <w:r>
+      <w:rPr>
+        <w:rFonts w:asciiTheme="majorHAnsi" w:eastAsiaTheme="majorEastAsia" w:hAnsiTheme="majorHAnsi" w:cstheme="majorBidi"/>
+        <w:color w:val="4472C4" w:themeColor="accent1"/>
+        <w:sz w:val="20"/>
+        <w:szCs w:val="20"/>
+      </w:rPr>
+      <w:t xml:space="preserve">pg. </w:t>
+    </w:r>
+    <w:r>
+      <w:rPr>
+        <w:rFonts w:eastAsiaTheme="minorEastAsia"/>
+        <w:color w:val="4472C4" w:themeColor="accent1"/>
+        <w:sz w:val="20"/>
+        <w:szCs w:val="20"/>
+      </w:rPr>
+      <w:fldChar w:fldCharType="begin"/>
+    </w:r>
+    <w:r>
+      <w:rPr>
+        <w:color w:val="4472C4" w:themeColor="accent1"/>
+        <w:sz w:val="20"/>
+        <w:szCs w:val="20"/>
+      </w:rPr>
+      <w:instrText xml:space="preserve"> PAGE    \* MERGEFORMAT </w:instrText>
+    </w:r>
+    <w:r>
+      <w:rPr>
+        <w:rFonts w:eastAsiaTheme="minorEastAsia"/>
+        <w:color w:val="4472C4" w:themeColor="accent1"/>
+        <w:sz w:val="20"/>
+        <w:szCs w:val="20"/>
+      </w:rPr>
+      <w:fldChar w:fldCharType="separate"/>
+    </w:r>
+    <w:r>
+      <w:rPr>
+        <w:rFonts w:asciiTheme="majorHAnsi" w:eastAsiaTheme="majorEastAsia" w:hAnsiTheme="majorHAnsi" w:cstheme="majorBidi"/>
+        <w:noProof/>
+        <w:color w:val="4472C4" w:themeColor="accent1"/>
+        <w:sz w:val="20"/>
+        <w:szCs w:val="20"/>
+      </w:rPr>
+      <w:t>2</w:t>
+    </w:r>
+    <w:r>
+      <w:rPr>
+        <w:rFonts w:asciiTheme="majorHAnsi" w:eastAsiaTheme="majorEastAsia" w:hAnsiTheme="majorHAnsi" w:cstheme="majorBidi"/>
+        <w:noProof/>
+        <w:color w:val="4472C4" w:themeColor="accent1"/>
+        <w:sz w:val="20"/>
+        <w:szCs w:val="20"/>
+      </w:rPr>
+      <w:fldChar w:fldCharType="end"/>
+    </w:r>
+  </w:p>
+</w:ftr>
 </file>
 
 <file path=word/footnotes.xml><?xml version="1.0" encoding="utf-8"?>

</xml_diff>

<commit_message>
Added Khar Dar Chaman Faravooneh Question
3 December 2021
18:35
</commit_message>
<xml_diff>
--- a/Race/Template Quesion.docx
+++ b/Race/Template Quesion.docx
@@ -358,6 +358,18 @@
                   <w:szCs w:val="28"/>
                 </w:rPr>
                 <w:t>.</w:t>
+              </w:r>
+              <w:r>
+                <w:t>‬</w:t>
+              </w:r>
+              <w:r>
+                <w:t>‬</w:t>
+              </w:r>
+              <w:r>
+                <w:t>‬</w:t>
+              </w:r>
+              <w:r>
+                <w:t>‬</w:t>
               </w:r>
               <w:r>
                 <w:t>‬</w:t>
@@ -660,6 +672,12 @@
           <w:r>
             <w:t>‬</w:t>
           </w:r>
+          <w:r>
+            <w:t>‬</w:t>
+          </w:r>
+          <w:r>
+            <w:t>‬</w:t>
+          </w:r>
         </w:dir>
       </w:dir>
     </w:p>
@@ -1726,8 +1744,9 @@
       </w:pPr>
     </w:p>
     <w:sectPr>
-      <w:headerReference w:type="first" r:id="rId6"/>
-      <w:footerReference w:type="first" r:id="rId7"/>
+      <w:footerReference w:type="default" r:id="rId6"/>
+      <w:headerReference w:type="first" r:id="rId7"/>
+      <w:footerReference w:type="first" r:id="rId8"/>
       <w:pgSz w:w="12240" w:h="15840"/>
       <w:pgMar w:top="1710" w:right="810" w:bottom="1440" w:left="810" w:header="720" w:footer="720" w:gutter="0"/>
       <w:pgBorders w:offsetFrom="page">
@@ -1770,6 +1789,162 @@
 </file>
 
 <file path=word/footer1.xml><?xml version="1.0" encoding="utf-8"?>
+<w:ftr xmlns:wpc="http://schemas.microsoft.com/office/word/2010/wordprocessingCanvas" xmlns:cx="http://schemas.microsoft.com/office/drawing/2014/chartex" xmlns:cx1="http://schemas.microsoft.com/office/drawing/2015/9/8/chartex" xmlns:cx2="http://schemas.microsoft.com/office/drawing/2015/10/21/chartex" xmlns:cx3="http://schemas.microsoft.com/office/drawing/2016/5/9/chartex" xmlns:cx4="http://schemas.microsoft.com/office/drawing/2016/5/10/chartex" xmlns:cx5="http://schemas.microsoft.com/office/drawing/2016/5/11/chartex" xmlns:cx6="http://schemas.microsoft.com/office/drawing/2016/5/12/chartex" xmlns:cx7="http://schemas.microsoft.com/office/drawing/2016/5/13/chartex" xmlns:cx8="http://schemas.microsoft.com/office/drawing/2016/5/14/chartex" xmlns:mc="http://schemas.openxmlformats.org/markup-compatibility/2006" xmlns:aink="http://schemas.microsoft.com/office/drawing/2016/ink" xmlns:am3d="http://schemas.microsoft.com/office/drawing/2017/model3d" xmlns:o="urn:schemas-microsoft-com:office:office" xmlns:r="http://schemas.openxmlformats.org/officeDocument/2006/relationships" xmlns:m="http://schemas.openxmlformats.org/officeDocument/2006/math" xmlns:v="urn:schemas-microsoft-com:vml" xmlns:wp14="http://schemas.microsoft.com/office/word/2010/wordprocessingDrawing" xmlns:wp="http://schemas.openxmlformats.org/drawingml/2006/wordprocessingDrawing" xmlns:w10="urn:schemas-microsoft-com:office:word" xmlns:w="http://schemas.openxmlformats.org/wordprocessingml/2006/main" xmlns:w14="http://schemas.microsoft.com/office/word/2010/wordml" xmlns:w15="http://schemas.microsoft.com/office/word/2012/wordml" xmlns:w16cex="http://schemas.microsoft.com/office/word/2018/wordml/cex" xmlns:w16cid="http://schemas.microsoft.com/office/word/2016/wordml/cid" xmlns:w16="http://schemas.microsoft.com/office/word/2018/wordml" xmlns:w16sdtdh="http://schemas.microsoft.com/office/word/2020/wordml/sdtdatahash" xmlns:w16se="http://schemas.microsoft.com/office/word/2015/wordml/symex" xmlns:wpg="http://schemas.microsoft.com/office/word/2010/wordprocessingGroup" xmlns:wpi="http://schemas.microsoft.com/office/word/2010/wordprocessingInk" xmlns:wne="http://schemas.microsoft.com/office/word/2006/wordml" xmlns:wps="http://schemas.microsoft.com/office/word/2010/wordprocessingShape" mc:Ignorable="w14 w15 w16se w16cid w16 w16cex w16sdtdh wp14">
+  <w:p>
+    <w:pPr>
+      <w:pStyle w:val="Footer"/>
+    </w:pPr>
+    <w:r>
+      <w:rPr>
+        <w:noProof/>
+        <w:color w:val="4472C4" w:themeColor="accent1"/>
+      </w:rPr>
+      <mc:AlternateContent>
+        <mc:Choice Requires="wps">
+          <w:drawing>
+            <wp:anchor distT="0" distB="0" distL="114300" distR="114300" simplePos="0" relativeHeight="251661312" behindDoc="0" locked="0" layoutInCell="1" allowOverlap="1" wp14:anchorId="50EB9F16" wp14:editId="7A42E5D5">
+              <wp:simplePos x="0" y="0"/>
+              <wp:positionH relativeFrom="page">
+                <wp:align>center</wp:align>
+              </wp:positionH>
+              <wp:positionV relativeFrom="page">
+                <wp:align>center</wp:align>
+              </wp:positionV>
+              <wp:extent cx="7364730" cy="9528810"/>
+              <wp:effectExtent l="0" t="0" r="26670" b="26670"/>
+              <wp:wrapNone/>
+              <wp:docPr id="1" name="Rectangle 1"/>
+              <wp:cNvGraphicFramePr/>
+              <a:graphic xmlns:a="http://schemas.openxmlformats.org/drawingml/2006/main">
+                <a:graphicData uri="http://schemas.microsoft.com/office/word/2010/wordprocessingShape">
+                  <wps:wsp>
+                    <wps:cNvSpPr/>
+                    <wps:spPr>
+                      <a:xfrm>
+                        <a:off x="0" y="0"/>
+                        <a:ext cx="7364730" cy="9528810"/>
+                      </a:xfrm>
+                      <a:prstGeom prst="rect">
+                        <a:avLst/>
+                      </a:prstGeom>
+                      <a:noFill/>
+                      <a:ln w="15875">
+                        <a:solidFill>
+                          <a:schemeClr val="bg2">
+                            <a:lumMod val="50000"/>
+                          </a:schemeClr>
+                        </a:solidFill>
+                      </a:ln>
+                    </wps:spPr>
+                    <wps:style>
+                      <a:lnRef idx="2">
+                        <a:schemeClr val="accent1">
+                          <a:shade val="50000"/>
+                        </a:schemeClr>
+                      </a:lnRef>
+                      <a:fillRef idx="1">
+                        <a:schemeClr val="accent1"/>
+                      </a:fillRef>
+                      <a:effectRef idx="0">
+                        <a:schemeClr val="accent1"/>
+                      </a:effectRef>
+                      <a:fontRef idx="minor">
+                        <a:schemeClr val="lt1"/>
+                      </a:fontRef>
+                    </wps:style>
+                    <wps:bodyPr rot="0" spcFirstLastPara="0" vertOverflow="overflow" horzOverflow="overflow" vert="horz" wrap="square" lIns="91440" tIns="45720" rIns="91440" bIns="45720" numCol="1" spcCol="0" rtlCol="0" fromWordArt="0" anchor="ctr" anchorCtr="0" forceAA="0" compatLnSpc="1">
+                      <a:prstTxWarp prst="textNoShape">
+                        <a:avLst/>
+                      </a:prstTxWarp>
+                      <a:noAutofit/>
+                    </wps:bodyPr>
+                  </wps:wsp>
+                </a:graphicData>
+              </a:graphic>
+              <wp14:sizeRelH relativeFrom="page">
+                <wp14:pctWidth>95000</wp14:pctWidth>
+              </wp14:sizeRelH>
+              <wp14:sizeRelV relativeFrom="page">
+                <wp14:pctHeight>95000</wp14:pctHeight>
+              </wp14:sizeRelV>
+            </wp:anchor>
+          </w:drawing>
+        </mc:Choice>
+        <mc:Fallback>
+          <w:pict>
+            <v:rect w14:anchorId="616E453E" id="Rectangle 1" o:spid="_x0000_s1026" style="position:absolute;margin-left:0;margin-top:0;width:579.9pt;height:750.3pt;z-index:251661312;visibility:visible;mso-wrap-style:square;mso-width-percent:950;mso-height-percent:950;mso-wrap-distance-left:9pt;mso-wrap-distance-top:0;mso-wrap-distance-right:9pt;mso-wrap-distance-bottom:0;mso-position-horizontal:center;mso-position-horizontal-relative:page;mso-position-vertical:center;mso-position-vertical-relative:page;mso-width-percent:950;mso-height-percent:950;mso-width-relative:page;mso-height-relative:page;v-text-anchor:middle" o:gfxdata="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" filled="f" strokecolor="#747070 [1614]" strokeweight="1.25pt">
+              <w10:wrap anchorx="page" anchory="page"/>
+            </v:rect>
+          </w:pict>
+        </mc:Fallback>
+      </mc:AlternateContent>
+    </w:r>
+    <w:r>
+      <w:rPr>
+        <w:color w:val="4472C4" w:themeColor="accent1"/>
+      </w:rPr>
+      <w:t xml:space="preserve"> </w:t>
+    </w:r>
+    <w:r>
+      <w:rPr>
+        <w:rFonts w:asciiTheme="majorHAnsi" w:eastAsiaTheme="majorEastAsia" w:hAnsiTheme="majorHAnsi" w:cstheme="majorBidi"/>
+        <w:color w:val="4472C4" w:themeColor="accent1"/>
+        <w:sz w:val="20"/>
+        <w:szCs w:val="20"/>
+      </w:rPr>
+      <w:t xml:space="preserve">pg. </w:t>
+    </w:r>
+    <w:r>
+      <w:rPr>
+        <w:rFonts w:eastAsiaTheme="minorEastAsia"/>
+        <w:color w:val="4472C4" w:themeColor="accent1"/>
+        <w:sz w:val="20"/>
+        <w:szCs w:val="20"/>
+      </w:rPr>
+      <w:fldChar w:fldCharType="begin"/>
+    </w:r>
+    <w:r>
+      <w:rPr>
+        <w:color w:val="4472C4" w:themeColor="accent1"/>
+        <w:sz w:val="20"/>
+        <w:szCs w:val="20"/>
+      </w:rPr>
+      <w:instrText xml:space="preserve"> PAGE    \* MERGEFORMAT </w:instrText>
+    </w:r>
+    <w:r>
+      <w:rPr>
+        <w:rFonts w:eastAsiaTheme="minorEastAsia"/>
+        <w:color w:val="4472C4" w:themeColor="accent1"/>
+        <w:sz w:val="20"/>
+        <w:szCs w:val="20"/>
+      </w:rPr>
+      <w:fldChar w:fldCharType="separate"/>
+    </w:r>
+    <w:r>
+      <w:rPr>
+        <w:rFonts w:asciiTheme="majorHAnsi" w:eastAsiaTheme="majorEastAsia" w:hAnsiTheme="majorHAnsi" w:cstheme="majorBidi"/>
+        <w:noProof/>
+        <w:color w:val="4472C4" w:themeColor="accent1"/>
+        <w:sz w:val="20"/>
+        <w:szCs w:val="20"/>
+      </w:rPr>
+      <w:t>2</w:t>
+    </w:r>
+    <w:r>
+      <w:rPr>
+        <w:rFonts w:asciiTheme="majorHAnsi" w:eastAsiaTheme="majorEastAsia" w:hAnsiTheme="majorHAnsi" w:cstheme="majorBidi"/>
+        <w:noProof/>
+        <w:color w:val="4472C4" w:themeColor="accent1"/>
+        <w:sz w:val="20"/>
+        <w:szCs w:val="20"/>
+      </w:rPr>
+      <w:fldChar w:fldCharType="end"/>
+    </w:r>
+  </w:p>
+</w:ftr>
+</file>
+
+<file path=word/footer2.xml><?xml version="1.0" encoding="utf-8"?>
 <w:ftr xmlns:wpc="http://schemas.microsoft.com/office/word/2010/wordprocessingCanvas" xmlns:cx="http://schemas.microsoft.com/office/drawing/2014/chartex" xmlns:cx1="http://schemas.microsoft.com/office/drawing/2015/9/8/chartex" xmlns:cx2="http://schemas.microsoft.com/office/drawing/2015/10/21/chartex" xmlns:cx3="http://schemas.microsoft.com/office/drawing/2016/5/9/chartex" xmlns:cx4="http://schemas.microsoft.com/office/drawing/2016/5/10/chartex" xmlns:cx5="http://schemas.microsoft.com/office/drawing/2016/5/11/chartex" xmlns:cx6="http://schemas.microsoft.com/office/drawing/2016/5/12/chartex" xmlns:cx7="http://schemas.microsoft.com/office/drawing/2016/5/13/chartex" xmlns:cx8="http://schemas.microsoft.com/office/drawing/2016/5/14/chartex" xmlns:mc="http://schemas.openxmlformats.org/markup-compatibility/2006" xmlns:aink="http://schemas.microsoft.com/office/drawing/2016/ink" xmlns:am3d="http://schemas.microsoft.com/office/drawing/2017/model3d" xmlns:o="urn:schemas-microsoft-com:office:office" xmlns:r="http://schemas.openxmlformats.org/officeDocument/2006/relationships" xmlns:m="http://schemas.openxmlformats.org/officeDocument/2006/math" xmlns:v="urn:schemas-microsoft-com:vml" xmlns:wp14="http://schemas.microsoft.com/office/word/2010/wordprocessingDrawing" xmlns:wp="http://schemas.openxmlformats.org/drawingml/2006/wordprocessingDrawing" xmlns:w10="urn:schemas-microsoft-com:office:word" xmlns:w="http://schemas.openxmlformats.org/wordprocessingml/2006/main" xmlns:w14="http://schemas.microsoft.com/office/word/2010/wordml" xmlns:w15="http://schemas.microsoft.com/office/word/2012/wordml" xmlns:w16cex="http://schemas.microsoft.com/office/word/2018/wordml/cex" xmlns:w16cid="http://schemas.microsoft.com/office/word/2016/wordml/cid" xmlns:w16="http://schemas.microsoft.com/office/word/2018/wordml" xmlns:w16sdtdh="http://schemas.microsoft.com/office/word/2020/wordml/sdtdatahash" xmlns:w16se="http://schemas.microsoft.com/office/word/2015/wordml/symex" xmlns:wpg="http://schemas.microsoft.com/office/word/2010/wordprocessingGroup" xmlns:wpi="http://schemas.microsoft.com/office/word/2010/wordprocessingInk" xmlns:wne="http://schemas.microsoft.com/office/word/2006/wordml" xmlns:wps="http://schemas.microsoft.com/office/word/2010/wordprocessingShape" mc:Ignorable="w14 w15 w16se w16cid w16 w16cex w16sdtdh wp14">
   <w:p>
     <w:pPr>

</xml_diff>

<commit_message>
Added Sadgane Kahsteh Question
3 December 2021
20:26
</commit_message>
<xml_diff>
--- a/Race/Template Quesion.docx
+++ b/Race/Template Quesion.docx
@@ -395,6 +395,18 @@
               <w:r>
                 <w:t>‬</w:t>
               </w:r>
+              <w:r>
+                <w:t>‬</w:t>
+              </w:r>
+              <w:r>
+                <w:t>‬</w:t>
+              </w:r>
+              <w:r>
+                <w:t>‬</w:t>
+              </w:r>
+              <w:r>
+                <w:t>‬</w:t>
+              </w:r>
             </w:dir>
           </w:dir>
         </w:dir>
@@ -678,6 +690,12 @@
           <w:r>
             <w:t>‬</w:t>
           </w:r>
+          <w:r>
+            <w:t>‬</w:t>
+          </w:r>
+          <w:r>
+            <w:t>‬</w:t>
+          </w:r>
         </w:dir>
       </w:dir>
     </w:p>
@@ -1748,7 +1766,7 @@
       <w:headerReference w:type="first" r:id="rId7"/>
       <w:footerReference w:type="first" r:id="rId8"/>
       <w:pgSz w:w="12240" w:h="15840"/>
-      <w:pgMar w:top="1710" w:right="810" w:bottom="1440" w:left="810" w:header="720" w:footer="720" w:gutter="0"/>
+      <w:pgMar w:top="1350" w:right="810" w:bottom="1440" w:left="810" w:header="720" w:footer="720" w:gutter="0"/>
       <w:pgBorders w:offsetFrom="page">
         <w:top w:val="thinThickThinMediumGap" w:sz="12" w:space="24" w:color="2F5496" w:themeColor="accent1" w:themeShade="BF"/>
         <w:left w:val="thinThickThinMediumGap" w:sz="12" w:space="24" w:color="2F5496" w:themeColor="accent1" w:themeShade="BF"/>

</xml_diff>

<commit_message>
added Saraab and Jaadeh keshi questions
</commit_message>
<xml_diff>
--- a/Race/Template Quesion.docx
+++ b/Race/Template Quesion.docx
@@ -68,6 +68,7 @@
         </w:rPr>
         <w:t> </w:t>
       </w:r>
+      <w:proofErr w:type="spellStart"/>
       <w:r>
         <w:rPr>
           <w:rFonts w:ascii="Courier New" w:eastAsia="Times New Roman" w:hAnsi="Courier New" w:cs="B Nazanin"/>
@@ -78,6 +79,7 @@
         </w:rPr>
         <w:t>abcdefghi</w:t>
       </w:r>
+      <w:proofErr w:type="spellEnd"/>
       <w:r>
         <w:rPr>
           <w:rFonts w:ascii="Tahoma" w:eastAsia="Times New Roman" w:hAnsi="Tahoma" w:cs="B Nazanin"/>
@@ -107,6 +109,7 @@
         </w:rPr>
         <w:t> </w:t>
       </w:r>
+      <w:proofErr w:type="spellStart"/>
       <w:r>
         <w:rPr>
           <w:rFonts w:ascii="Courier New" w:eastAsia="Times New Roman" w:hAnsi="Courier New" w:cs="B Nazanin"/>
@@ -117,6 +120,7 @@
         </w:rPr>
         <w:t>bfhi</w:t>
       </w:r>
+      <w:proofErr w:type="spellEnd"/>
       <w:r>
         <w:rPr>
           <w:rFonts w:ascii="Tahoma" w:eastAsia="Times New Roman" w:hAnsi="Tahoma" w:cs="B Nazanin"/>
@@ -146,6 +150,7 @@
         </w:rPr>
         <w:t> </w:t>
       </w:r>
+      <w:proofErr w:type="spellStart"/>
       <w:r>
         <w:rPr>
           <w:rFonts w:ascii="Courier New" w:eastAsia="Times New Roman" w:hAnsi="Courier New" w:cs="B Nazanin"/>
@@ -156,6 +161,7 @@
         </w:rPr>
         <w:t>abcdefghi</w:t>
       </w:r>
+      <w:proofErr w:type="spellEnd"/>
       <w:r>
         <w:rPr>
           <w:rFonts w:ascii="Tahoma" w:eastAsia="Times New Roman" w:hAnsi="Tahoma" w:cs="B Nazanin"/>
@@ -185,6 +191,7 @@
         </w:rPr>
         <w:t> </w:t>
       </w:r>
+      <w:proofErr w:type="spellStart"/>
       <w:r>
         <w:rPr>
           <w:rFonts w:ascii="Courier New" w:eastAsia="Times New Roman" w:hAnsi="Courier New" w:cs="B Nazanin"/>
@@ -195,6 +202,7 @@
         </w:rPr>
         <w:t>gfdb</w:t>
       </w:r>
+      <w:proofErr w:type="spellEnd"/>
       <w:r>
         <w:rPr>
           <w:rFonts w:ascii="Tahoma" w:eastAsia="Times New Roman" w:hAnsi="Tahoma" w:cs="B Nazanin"/>
@@ -259,6 +267,7 @@
       </w:r>
       <w:dir w:val="rtl">
         <w:dir w:val="ltr">
+          <w:proofErr w:type="spellStart"/>
           <w:r>
             <w:rPr>
               <w:rFonts w:ascii="Courier New" w:eastAsia="Times New Roman" w:hAnsi="Courier New" w:cs="B Nazanin"/>
@@ -269,6 +278,7 @@
             </w:rPr>
             <w:t>abcdefghi</w:t>
           </w:r>
+          <w:proofErr w:type="spellEnd"/>
           <w:r>
             <w:rPr>
               <w:rFonts w:ascii="Tahoma" w:eastAsia="Times New Roman" w:hAnsi="Tahoma" w:cs="B Nazanin"/>
@@ -320,6 +330,7 @@
           </w:r>
           <w:dir w:val="rtl">
             <w:dir w:val="ltr">
+              <w:proofErr w:type="spellStart"/>
               <w:r>
                 <w:rPr>
                   <w:rFonts w:ascii="Courier New" w:eastAsia="Times New Roman" w:hAnsi="Courier New" w:cs="B Nazanin"/>
@@ -330,6 +341,7 @@
                 </w:rPr>
                 <w:t>bgic</w:t>
               </w:r>
+              <w:proofErr w:type="spellEnd"/>
               <w:r>
                 <w:rPr>
                   <w:rFonts w:ascii="Tahoma" w:eastAsia="Times New Roman" w:hAnsi="Tahoma" w:cs="B Nazanin"/>
@@ -407,6 +419,18 @@
               <w:r>
                 <w:t>‬</w:t>
               </w:r>
+              <w:r>
+                <w:t>‬</w:t>
+              </w:r>
+              <w:r>
+                <w:t>‬</w:t>
+              </w:r>
+              <w:r>
+                <w:t>‬</w:t>
+              </w:r>
+              <w:r>
+                <w:t>‬</w:t>
+              </w:r>
             </w:dir>
           </w:dir>
         </w:dir>
@@ -555,6 +579,7 @@
       </w:r>
       <w:dir w:val="rtl">
         <w:dir w:val="ltr">
+          <w:proofErr w:type="spellStart"/>
           <w:r>
             <w:rPr>
               <w:rFonts w:ascii="Courier New" w:eastAsia="Times New Roman" w:hAnsi="Courier New" w:cs="B Nazanin"/>
@@ -565,6 +590,7 @@
             </w:rPr>
             <w:t>abacdfeag</w:t>
           </w:r>
+          <w:proofErr w:type="spellEnd"/>
           <w:r>
             <w:rPr>
               <w:rFonts w:ascii="Tahoma" w:eastAsia="Times New Roman" w:hAnsi="Tahoma" w:cs="B Nazanin"/>
@@ -614,6 +640,7 @@
             </w:rPr>
             <w:t> </w:t>
           </w:r>
+          <w:proofErr w:type="spellStart"/>
           <w:r>
             <w:rPr>
               <w:rFonts w:ascii="Courier New" w:eastAsia="Times New Roman" w:hAnsi="Courier New" w:cs="B Nazanin"/>
@@ -624,6 +651,7 @@
             </w:rPr>
             <w:t>bca</w:t>
           </w:r>
+          <w:proofErr w:type="spellEnd"/>
           <w:r>
             <w:rPr>
               <w:rFonts w:ascii="Tahoma" w:eastAsia="Times New Roman" w:hAnsi="Tahoma" w:cs="B Nazanin"/>
@@ -696,6 +724,12 @@
           <w:r>
             <w:t>‬</w:t>
           </w:r>
+          <w:r>
+            <w:t>‬</w:t>
+          </w:r>
+          <w:r>
+            <w:t>‬</w:t>
+          </w:r>
         </w:dir>
       </w:dir>
     </w:p>
@@ -1141,6 +1175,7 @@
           <w:szCs w:val="28"/>
         </w:rPr>
       </w:pPr>
+      <w:proofErr w:type="spellStart"/>
       <w:r>
         <w:rPr>
           <w:rFonts w:ascii="Consolas" w:eastAsia="Times New Roman" w:hAnsi="Consolas" w:cs="B Nazanin"/>
@@ -1150,6 +1185,7 @@
         </w:rPr>
         <w:t>abcdefghi</w:t>
       </w:r>
+      <w:proofErr w:type="spellEnd"/>
     </w:p>
     <w:p>
       <w:pPr>
@@ -1182,6 +1218,7 @@
           <w:szCs w:val="28"/>
         </w:rPr>
       </w:pPr>
+      <w:proofErr w:type="spellStart"/>
       <w:r>
         <w:rPr>
           <w:rFonts w:ascii="Consolas" w:eastAsia="Times New Roman" w:hAnsi="Consolas" w:cs="B Nazanin"/>
@@ -1191,6 +1228,7 @@
         </w:rPr>
         <w:t>dfge</w:t>
       </w:r>
+      <w:proofErr w:type="spellEnd"/>
     </w:p>
     <w:p>
       <w:pPr>
@@ -1223,6 +1261,7 @@
           <w:szCs w:val="28"/>
         </w:rPr>
       </w:pPr>
+      <w:proofErr w:type="spellStart"/>
       <w:r>
         <w:rPr>
           <w:rFonts w:ascii="Consolas" w:eastAsia="Times New Roman" w:hAnsi="Consolas" w:cs="B Nazanin"/>
@@ -1232,6 +1271,7 @@
         </w:rPr>
         <w:t>abcdefghi</w:t>
       </w:r>
+      <w:proofErr w:type="spellEnd"/>
     </w:p>
     <w:p>
       <w:pPr>
@@ -1264,6 +1304,7 @@
           <w:szCs w:val="28"/>
         </w:rPr>
       </w:pPr>
+      <w:proofErr w:type="spellStart"/>
       <w:r>
         <w:rPr>
           <w:rFonts w:ascii="Consolas" w:eastAsia="Times New Roman" w:hAnsi="Consolas" w:cs="B Nazanin"/>
@@ -1273,6 +1314,7 @@
         </w:rPr>
         <w:t>hcba</w:t>
       </w:r>
+      <w:proofErr w:type="spellEnd"/>
     </w:p>
     <w:p>
       <w:pPr>
@@ -1305,6 +1347,7 @@
           <w:szCs w:val="28"/>
         </w:rPr>
       </w:pPr>
+      <w:proofErr w:type="spellStart"/>
       <w:r>
         <w:rPr>
           <w:rFonts w:ascii="Consolas" w:eastAsia="Times New Roman" w:hAnsi="Consolas" w:cs="B Nazanin"/>
@@ -1314,6 +1357,7 @@
         </w:rPr>
         <w:t>qwer</w:t>
       </w:r>
+      <w:proofErr w:type="spellEnd"/>
     </w:p>
     <w:p>
       <w:pPr>
@@ -1346,6 +1390,7 @@
           <w:szCs w:val="28"/>
         </w:rPr>
       </w:pPr>
+      <w:proofErr w:type="spellStart"/>
       <w:r>
         <w:rPr>
           <w:rFonts w:ascii="Consolas" w:eastAsia="Times New Roman" w:hAnsi="Consolas" w:cs="B Nazanin"/>
@@ -1355,6 +1400,7 @@
         </w:rPr>
         <w:t>asdf</w:t>
       </w:r>
+      <w:proofErr w:type="spellEnd"/>
     </w:p>
     <w:p>
       <w:pPr>
@@ -1387,6 +1433,7 @@
           <w:szCs w:val="28"/>
         </w:rPr>
       </w:pPr>
+      <w:proofErr w:type="spellStart"/>
       <w:r>
         <w:rPr>
           <w:rFonts w:ascii="Consolas" w:eastAsia="Times New Roman" w:hAnsi="Consolas" w:cs="B Nazanin"/>
@@ -1396,6 +1443,7 @@
         </w:rPr>
         <w:t>qwkedlrfid</w:t>
       </w:r>
+      <w:proofErr w:type="spellEnd"/>
     </w:p>
     <w:p>
       <w:pPr>
@@ -1428,6 +1476,7 @@
           <w:szCs w:val="28"/>
         </w:rPr>
       </w:pPr>
+      <w:proofErr w:type="spellStart"/>
       <w:r>
         <w:rPr>
           <w:rFonts w:ascii="Consolas" w:eastAsia="Times New Roman" w:hAnsi="Consolas" w:cs="B Nazanin"/>
@@ -1437,6 +1486,7 @@
         </w:rPr>
         <w:t>kelid</w:t>
       </w:r>
+      <w:proofErr w:type="spellEnd"/>
     </w:p>
     <w:p>
       <w:pPr>
@@ -1469,6 +1519,7 @@
           <w:szCs w:val="28"/>
         </w:rPr>
       </w:pPr>
+      <w:proofErr w:type="spellStart"/>
       <w:r>
         <w:rPr>
           <w:rFonts w:ascii="Consolas" w:eastAsia="Times New Roman" w:hAnsi="Consolas" w:cs="B Nazanin"/>
@@ -1478,6 +1529,7 @@
         </w:rPr>
         <w:t>abacdfeag</w:t>
       </w:r>
+      <w:proofErr w:type="spellEnd"/>
     </w:p>
     <w:p>
       <w:pPr>
@@ -1510,6 +1562,7 @@
           <w:szCs w:val="28"/>
         </w:rPr>
       </w:pPr>
+      <w:proofErr w:type="spellStart"/>
       <w:r>
         <w:rPr>
           <w:rFonts w:ascii="Consolas" w:eastAsia="Times New Roman" w:hAnsi="Consolas" w:cs="B Nazanin"/>
@@ -1519,6 +1572,7 @@
         </w:rPr>
         <w:t>bca</w:t>
       </w:r>
+      <w:proofErr w:type="spellEnd"/>
     </w:p>
     <w:p>
       <w:pPr>
@@ -2113,6 +2167,16 @@
         <w:szCs w:val="20"/>
       </w:rPr>
       <w:fldChar w:fldCharType="end"/>
+    </w:r>
+    <w:r>
+      <w:rPr>
+        <w:rFonts w:asciiTheme="majorHAnsi" w:eastAsiaTheme="majorEastAsia" w:hAnsiTheme="majorHAnsi" w:cstheme="majorBidi"/>
+        <w:noProof/>
+        <w:color w:val="4472C4" w:themeColor="accent1"/>
+        <w:sz w:val="20"/>
+        <w:szCs w:val="20"/>
+      </w:rPr>
+      <w:t xml:space="preserve">                                                                                                                                                                                                         @MosFazli</w:t>
     </w:r>
   </w:p>
 </w:ftr>

</xml_diff>